<commit_message>
Criando service da carta simples SP
</commit_message>
<xml_diff>
--- a/resources/CARTA-CRIART.docx
+++ b/resources/CARTA-CRIART.docx
@@ -337,14 +337,6 @@
           <w:color w:val="000000" w:themeColor="text1"/>
         </w:rPr>
         <w:t>cart</w:t>
-      </w:r>
-      <w:r>
-        <w:rPr>
-          <w:rFonts w:ascii="Arial" w:hAnsi="Arial" w:cs="Arial"/>
-          <w:b/>
-          <w:color w:val="000000" w:themeColor="text1"/>
-        </w:rPr>
-        <w:t>Promotor</w:t>
       </w:r>
       <w:proofErr w:type="spellEnd"/>
       <w:r>

</xml_diff>

<commit_message>
Adicionado o modelo de cartas do atacadão
</commit_message>
<xml_diff>
--- a/resources/CARTA-CRIART.docx
+++ b/resources/CARTA-CRIART.docx
@@ -19,18 +19,36 @@
           <w:sz w:val="40"/>
           <w:szCs w:val="40"/>
         </w:rPr>
-        <w:t>CRIART CRIAÇÕES PROMOCIOANSI EIRELE</w:t>
-      </w:r>
-    </w:p>
-    <w:p>
-      <w:pPr>
-        <w:jc w:val="center"/>
-        <w:rPr>
-          <w:rFonts w:ascii="Arial" w:hAnsi="Arial"/>
-          <w:b/>
+        <w:t>CRIART CRIAÇÕES PROMOCIO</w:t>
+      </w:r>
+      <w:r>
+        <w:rPr>
+          <w:rFonts w:ascii="Arial" w:hAnsi="Arial" w:cs="Arial"/>
+          <w:color w:val="000000" w:themeColor="text1"/>
           <w:sz w:val="40"/>
           <w:szCs w:val="40"/>
         </w:rPr>
+        <w:t>NAIS</w:t>
+      </w:r>
+      <w:r>
+        <w:rPr>
+          <w:rFonts w:ascii="Arial" w:hAnsi="Arial" w:cs="Arial"/>
+          <w:color w:val="000000" w:themeColor="text1"/>
+          <w:sz w:val="40"/>
+          <w:szCs w:val="40"/>
+        </w:rPr>
+        <w:t xml:space="preserve"> EIRELE</w:t>
+      </w:r>
+    </w:p>
+    <w:p>
+      <w:pPr>
+        <w:jc w:val="center"/>
+        <w:rPr>
+          <w:rFonts w:ascii="Arial" w:hAnsi="Arial"/>
+          <w:b/>
+          <w:sz w:val="40"/>
+          <w:szCs w:val="40"/>
+        </w:rPr>
       </w:pPr>
     </w:p>
     <w:p>
@@ -495,7 +513,21 @@
           <w:rFonts w:ascii="Arial" w:hAnsi="Arial" w:cs="Arial"/>
           <w:color w:val="000000" w:themeColor="text1"/>
         </w:rPr>
-        <w:t xml:space="preserve">CRIART CRIAÇÕES PROMOCIOANSI EIRELE do CNPJ: 18.640.580/0001-47 e Inscrição Municipal 339.108-6, 339.108-6, estabelecida na R </w:t>
+        <w:t>CRIART CRIAÇÕES PROMOCIOANSI EIRELE do CNPJ: 18.640.580/0001-47 e Inscrição Municipal 339.108-6, 339.108-6, estabelecida na R</w:t>
+      </w:r>
+      <w:r>
+        <w:rPr>
+          <w:rFonts w:ascii="Arial" w:hAnsi="Arial" w:cs="Arial"/>
+          <w:color w:val="000000" w:themeColor="text1"/>
+        </w:rPr>
+        <w:t>ua</w:t>
+      </w:r>
+      <w:r>
+        <w:rPr>
+          <w:rFonts w:ascii="Arial" w:hAnsi="Arial" w:cs="Arial"/>
+          <w:color w:val="000000" w:themeColor="text1"/>
+        </w:rPr>
+        <w:t xml:space="preserve"> </w:t>
       </w:r>
       <w:proofErr w:type="spellStart"/>
       <w:r>

</xml_diff>

<commit_message>
Revert "Adicionado o modelo de cartas do atacadão"
This reverts commit 26ec281db5ca2bbcaac0f0d7963803cff33e8c29.
</commit_message>
<xml_diff>
--- a/resources/CARTA-CRIART.docx
+++ b/resources/CARTA-CRIART.docx
@@ -19,36 +19,18 @@
           <w:sz w:val="40"/>
           <w:szCs w:val="40"/>
         </w:rPr>
-        <w:t>CRIART CRIAÇÕES PROMOCIO</w:t>
-      </w:r>
-      <w:r>
-        <w:rPr>
-          <w:rFonts w:ascii="Arial" w:hAnsi="Arial" w:cs="Arial"/>
-          <w:color w:val="000000" w:themeColor="text1"/>
+        <w:t>CRIART CRIAÇÕES PROMOCIOANSI EIRELE</w:t>
+      </w:r>
+    </w:p>
+    <w:p>
+      <w:pPr>
+        <w:jc w:val="center"/>
+        <w:rPr>
+          <w:rFonts w:ascii="Arial" w:hAnsi="Arial"/>
+          <w:b/>
           <w:sz w:val="40"/>
           <w:szCs w:val="40"/>
         </w:rPr>
-        <w:t>NAIS</w:t>
-      </w:r>
-      <w:r>
-        <w:rPr>
-          <w:rFonts w:ascii="Arial" w:hAnsi="Arial" w:cs="Arial"/>
-          <w:color w:val="000000" w:themeColor="text1"/>
-          <w:sz w:val="40"/>
-          <w:szCs w:val="40"/>
-        </w:rPr>
-        <w:t xml:space="preserve"> EIRELE</w:t>
-      </w:r>
-    </w:p>
-    <w:p>
-      <w:pPr>
-        <w:jc w:val="center"/>
-        <w:rPr>
-          <w:rFonts w:ascii="Arial" w:hAnsi="Arial"/>
-          <w:b/>
-          <w:sz w:val="40"/>
-          <w:szCs w:val="40"/>
-        </w:rPr>
       </w:pPr>
     </w:p>
     <w:p>
@@ -513,21 +495,7 @@
           <w:rFonts w:ascii="Arial" w:hAnsi="Arial" w:cs="Arial"/>
           <w:color w:val="000000" w:themeColor="text1"/>
         </w:rPr>
-        <w:t>CRIART CRIAÇÕES PROMOCIOANSI EIRELE do CNPJ: 18.640.580/0001-47 e Inscrição Municipal 339.108-6, 339.108-6, estabelecida na R</w:t>
-      </w:r>
-      <w:r>
-        <w:rPr>
-          <w:rFonts w:ascii="Arial" w:hAnsi="Arial" w:cs="Arial"/>
-          <w:color w:val="000000" w:themeColor="text1"/>
-        </w:rPr>
-        <w:t>ua</w:t>
-      </w:r>
-      <w:r>
-        <w:rPr>
-          <w:rFonts w:ascii="Arial" w:hAnsi="Arial" w:cs="Arial"/>
-          <w:color w:val="000000" w:themeColor="text1"/>
-        </w:rPr>
-        <w:t xml:space="preserve"> </w:t>
+        <w:t xml:space="preserve">CRIART CRIAÇÕES PROMOCIOANSI EIRELE do CNPJ: 18.640.580/0001-47 e Inscrição Municipal 339.108-6, 339.108-6, estabelecida na R </w:t>
       </w:r>
       <w:proofErr w:type="spellStart"/>
       <w:r>

</xml_diff>